<commit_message>
Ajuste creacion en habitaciones
</commit_message>
<xml_diff>
--- a/documentacion/En este documento encontraremos de manera descriptiva cada una de las pantallas creadas según las reglas de negocio establecidas en el archivo Prueba Desarrollador PHP.docx
+++ b/documentacion/En este documento encontraremos de manera descriptiva cada una de las pantallas creadas según las reglas de negocio establecidas en el archivo Prueba Desarrollador PHP.docx
@@ -237,48 +237,174 @@
         </w:rPr>
         <w:t>A continuación, describo la funcionalidad con la cual cuenta el sistema tomando como referencia imágenes obtenidas como resultado del desarrollo de la prueba según parámetros dados.</w:t>
       </w:r>
-      <w:r>
-        <w:rPr>
-          <w:rFonts w:ascii="Arial" w:hAnsi="Arial" w:cs="Arial"/>
-          <w:sz w:val="24"/>
-          <w:szCs w:val="24"/>
-        </w:rPr>
-        <w:br w:type="page"/>
-      </w:r>
-    </w:p>
-    <w:p>
-      <w:pPr>
-        <w:pStyle w:val="Sinespaciado"/>
-        <w:rPr>
-          <w:rFonts w:ascii="Arial" w:hAnsi="Arial" w:cs="Arial"/>
-          <w:sz w:val="24"/>
-          <w:szCs w:val="24"/>
-        </w:rPr>
-      </w:pPr>
-      <w:r>
-        <w:rPr>
-          <w:rFonts w:ascii="Arial" w:hAnsi="Arial" w:cs="Arial"/>
+    </w:p>
+    <w:p>
+      <w:pPr>
+        <w:rPr>
+          <w:rFonts w:ascii="Arial" w:hAnsi="Arial" w:cs="Arial"/>
+          <w:sz w:val="24"/>
+          <w:szCs w:val="24"/>
+        </w:rPr>
+      </w:pPr>
+      <w:r>
+        <w:rPr>
+          <w:rFonts w:ascii="Arial" w:hAnsi="Arial" w:cs="Arial"/>
+          <w:sz w:val="24"/>
+          <w:szCs w:val="24"/>
+        </w:rPr>
+        <w:t xml:space="preserve">Link repositorio código en GIT: </w:t>
+      </w:r>
+    </w:p>
+    <w:p>
+      <w:pPr>
+        <w:rPr>
+          <w:rFonts w:ascii="Arial" w:hAnsi="Arial" w:cs="Arial"/>
+          <w:sz w:val="24"/>
+          <w:szCs w:val="24"/>
+        </w:rPr>
+      </w:pPr>
+      <w:r>
+        <w:rPr>
+          <w:rFonts w:ascii="Arial" w:hAnsi="Arial" w:cs="Arial"/>
+          <w:sz w:val="24"/>
+          <w:szCs w:val="24"/>
+        </w:rPr>
+        <w:t>Pre requistos:</w:t>
+      </w:r>
+    </w:p>
+    <w:p>
+      <w:pPr>
+        <w:rPr>
+          <w:rFonts w:ascii="Arial" w:hAnsi="Arial" w:cs="Arial"/>
+          <w:sz w:val="24"/>
+          <w:szCs w:val="24"/>
+        </w:rPr>
+      </w:pPr>
+      <w:r>
+        <w:rPr>
+          <w:rFonts w:ascii="Arial" w:hAnsi="Arial" w:cs="Arial"/>
+          <w:sz w:val="24"/>
+          <w:szCs w:val="24"/>
+        </w:rPr>
+        <w:t xml:space="preserve">El equipo donde se realizará la prueba debe contar con Composer instalado, en caso de no tenerlo según los pasos descritos en este link: </w:t>
+      </w:r>
+      <w:r>
+        <w:rPr>
+          <w:rFonts w:ascii="Arial" w:hAnsi="Arial" w:cs="Arial"/>
+          <w:sz w:val="24"/>
+          <w:szCs w:val="24"/>
+        </w:rPr>
+        <w:t>https://getcomposer.org/doc/00-intro.md</w:t>
+      </w:r>
+    </w:p>
+    <w:p>
+      <w:pPr>
+        <w:rPr>
+          <w:rFonts w:ascii="Arial" w:hAnsi="Arial" w:cs="Arial"/>
+          <w:sz w:val="24"/>
+          <w:szCs w:val="24"/>
+        </w:rPr>
+      </w:pPr>
+      <w:r>
+        <w:rPr>
+          <w:rFonts w:ascii="Arial" w:hAnsi="Arial" w:cs="Arial"/>
+          <w:sz w:val="24"/>
+          <w:szCs w:val="24"/>
+        </w:rPr>
+        <w:t>Nota: Adjunto archivo .env en el correo, el cual debe ser copiado a la raíz del proyecto</w:t>
+      </w:r>
+    </w:p>
+    <w:p>
+      <w:pPr>
+        <w:pStyle w:val="Sinespaciado"/>
+        <w:rPr>
+          <w:rFonts w:ascii="Arial" w:hAnsi="Arial" w:cs="Arial"/>
+          <w:sz w:val="24"/>
+          <w:szCs w:val="24"/>
+        </w:rPr>
+      </w:pPr>
+    </w:p>
+    <w:p>
+      <w:pPr>
+        <w:pStyle w:val="Sinespaciado"/>
+        <w:rPr>
+          <w:rFonts w:ascii="Arial" w:hAnsi="Arial" w:cs="Arial"/>
+          <w:sz w:val="24"/>
+          <w:szCs w:val="24"/>
+        </w:rPr>
+      </w:pPr>
+    </w:p>
+    <w:p>
+      <w:pPr>
+        <w:pStyle w:val="Sinespaciado"/>
+        <w:rPr>
+          <w:rFonts w:ascii="Arial" w:hAnsi="Arial" w:cs="Arial"/>
+          <w:sz w:val="24"/>
+          <w:szCs w:val="24"/>
+        </w:rPr>
+      </w:pPr>
+    </w:p>
+    <w:p>
+      <w:pPr>
+        <w:pStyle w:val="Sinespaciado"/>
+        <w:jc w:val="center"/>
+        <w:rPr>
+          <w:rFonts w:ascii="Arial" w:hAnsi="Arial" w:cs="Arial"/>
+          <w:b/>
+          <w:bCs/>
+          <w:sz w:val="24"/>
+          <w:szCs w:val="24"/>
+        </w:rPr>
+      </w:pPr>
+      <w:r>
+        <w:rPr>
+          <w:rFonts w:ascii="Arial" w:hAnsi="Arial" w:cs="Arial"/>
+          <w:b/>
+          <w:bCs/>
           <w:sz w:val="24"/>
           <w:szCs w:val="24"/>
         </w:rPr>
         <w:lastRenderedPageBreak/>
-        <w:t xml:space="preserve">En este documento encontraremos de manera descriptiva cada una de las pantallas creadas según las reglas de negocio establecidas en el archivo </w:t>
-      </w:r>
-      <w:r>
-        <w:rPr>
-          <w:rFonts w:ascii="Arial" w:hAnsi="Arial" w:cs="Arial"/>
-          <w:sz w:val="24"/>
-          <w:szCs w:val="24"/>
-        </w:rPr>
-        <w:t>Prueba Desarrollador PHP (1).pdf</w:t>
-      </w:r>
-      <w:r>
-        <w:rPr>
-          <w:rFonts w:ascii="Arial" w:hAnsi="Arial" w:cs="Arial"/>
-          <w:sz w:val="24"/>
-          <w:szCs w:val="24"/>
-        </w:rPr>
-        <w:t xml:space="preserve">  (adjunto al presente documento).</w:t>
+        <w:t>Funcionalidad de la a</w:t>
+      </w:r>
+      <w:r>
+        <w:rPr>
+          <w:rFonts w:ascii="Arial" w:hAnsi="Arial" w:cs="Arial"/>
+          <w:b/>
+          <w:bCs/>
+          <w:sz w:val="24"/>
+          <w:szCs w:val="24"/>
+        </w:rPr>
+        <w:t>plicación</w:t>
+      </w:r>
+    </w:p>
+    <w:p>
+      <w:pPr>
+        <w:pStyle w:val="Sinespaciado"/>
+        <w:jc w:val="center"/>
+        <w:rPr>
+          <w:rFonts w:ascii="Arial" w:hAnsi="Arial" w:cs="Arial"/>
+          <w:sz w:val="24"/>
+          <w:szCs w:val="24"/>
+        </w:rPr>
+      </w:pPr>
+    </w:p>
+    <w:p>
+      <w:pPr>
+        <w:pStyle w:val="Sinespaciado"/>
+        <w:rPr>
+          <w:rFonts w:ascii="Arial" w:hAnsi="Arial" w:cs="Arial"/>
+          <w:sz w:val="24"/>
+          <w:szCs w:val="24"/>
+        </w:rPr>
+      </w:pPr>
+      <w:r>
+        <w:rPr>
+          <w:rFonts w:ascii="Arial" w:hAnsi="Arial" w:cs="Arial"/>
+          <w:sz w:val="24"/>
+          <w:szCs w:val="24"/>
+        </w:rPr>
+        <w:t>En este documento encontraremos de manera descriptiva cada una de las pantallas creadas según las reglas de negocio establecidas en el archivo Prueba Desarrollador PHP (1).pdf (adjunto al presente documento).</w:t>
       </w:r>
     </w:p>
     <w:p>
@@ -338,17 +464,7 @@
           <w:sz w:val="24"/>
           <w:szCs w:val="24"/>
         </w:rPr>
-        <w:t>En la Imagen 1 (</w:t>
-      </w:r>
-      <w:r>
-        <w:rPr>
-          <w:rFonts w:ascii="Arial" w:hAnsi="Arial" w:cs="Arial"/>
-          <w:i/>
-          <w:iCs/>
-          <w:sz w:val="24"/>
-          <w:szCs w:val="24"/>
-        </w:rPr>
-        <w:t xml:space="preserve">Ilustración </w:t>
+        <w:t xml:space="preserve">En la Imagen 1 (Ilustración </w:t>
       </w:r>
       <w:r>
         <w:rPr>
@@ -409,41 +525,32 @@
           <w:sz w:val="24"/>
           <w:szCs w:val="24"/>
         </w:rPr>
-        <w:t>Listado hoteles</w:t>
-      </w:r>
-      <w:r>
-        <w:rPr>
-          <w:rFonts w:ascii="Arial" w:hAnsi="Arial" w:cs="Arial"/>
-          <w:i/>
-          <w:iCs/>
-          <w:sz w:val="24"/>
-          <w:szCs w:val="24"/>
-        </w:rPr>
-        <w:t>) que se relaciona a continuación se puede visualizar los Hoteles previamente creados.</w:t>
-      </w:r>
-    </w:p>
-    <w:p>
-      <w:pPr>
-        <w:pStyle w:val="Sinespaciado"/>
-        <w:rPr>
-          <w:rFonts w:ascii="Arial" w:hAnsi="Arial" w:cs="Arial"/>
-          <w:sz w:val="24"/>
-          <w:szCs w:val="24"/>
-        </w:rPr>
-      </w:pPr>
-    </w:p>
-    <w:p>
-      <w:pPr>
-        <w:pStyle w:val="Sinespaciado"/>
-        <w:rPr>
-          <w:rFonts w:ascii="Arial" w:hAnsi="Arial" w:cs="Arial"/>
-          <w:sz w:val="24"/>
-          <w:szCs w:val="24"/>
-        </w:rPr>
-      </w:pPr>
-      <w:r>
-        <w:rPr>
-          <w:rFonts w:ascii="Arial" w:hAnsi="Arial" w:cs="Arial"/>
+        <w:t>Listado hoteles) que se relaciona a continuación se puede visualizar los Hoteles previamente creados.</w:t>
+      </w:r>
+    </w:p>
+    <w:p>
+      <w:pPr>
+        <w:pStyle w:val="Sinespaciado"/>
+        <w:rPr>
+          <w:rFonts w:ascii="Arial" w:hAnsi="Arial" w:cs="Arial"/>
+          <w:sz w:val="24"/>
+          <w:szCs w:val="24"/>
+        </w:rPr>
+      </w:pPr>
+    </w:p>
+    <w:p>
+      <w:pPr>
+        <w:pStyle w:val="Sinespaciado"/>
+        <w:rPr>
+          <w:rFonts w:ascii="Arial" w:hAnsi="Arial" w:cs="Arial"/>
+          <w:sz w:val="24"/>
+          <w:szCs w:val="24"/>
+        </w:rPr>
+      </w:pPr>
+      <w:r>
+        <w:rPr>
+          <w:rFonts w:ascii="Arial" w:hAnsi="Arial" w:cs="Arial"/>
+          <w:noProof/>
           <w:sz w:val="24"/>
           <w:szCs w:val="24"/>
         </w:rPr>
@@ -581,6 +688,7 @@
       <w:r>
         <w:rPr>
           <w:rFonts w:ascii="Arial" w:hAnsi="Arial" w:cs="Arial"/>
+          <w:noProof/>
           <w:sz w:val="24"/>
           <w:szCs w:val="24"/>
         </w:rPr>
@@ -724,17 +832,7 @@
           <w:sz w:val="24"/>
           <w:szCs w:val="24"/>
         </w:rPr>
-        <w:t>En el formulario (</w:t>
-      </w:r>
-      <w:r>
-        <w:rPr>
-          <w:rFonts w:ascii="Arial" w:hAnsi="Arial" w:cs="Arial"/>
-          <w:i/>
-          <w:iCs/>
-          <w:sz w:val="24"/>
-          <w:szCs w:val="24"/>
-        </w:rPr>
-        <w:t xml:space="preserve">Ilustración </w:t>
+        <w:t xml:space="preserve">En el formulario (Ilustración </w:t>
       </w:r>
       <w:r>
         <w:rPr>
@@ -795,17 +893,7 @@
           <w:sz w:val="24"/>
           <w:szCs w:val="24"/>
         </w:rPr>
-        <w:t>Formulario creación del hotel</w:t>
-      </w:r>
-      <w:r>
-        <w:rPr>
-          <w:rFonts w:ascii="Arial" w:hAnsi="Arial" w:cs="Arial"/>
-          <w:i/>
-          <w:iCs/>
-          <w:sz w:val="24"/>
-          <w:szCs w:val="24"/>
-        </w:rPr>
-        <w:t>) se logra observar los campos básicos solicitados para la creación del registro para el nuevo hotel, contando con una lista dinámica proveniente de la tabla “Ciudades” la cual, se conecta con la base de datos para realizar la consulta y desplegar los datos que en ella se encuentran ordenandolos de manera alfabética.</w:t>
+        <w:t>Formulario creación del hotel) se logra observar los campos básicos solicitados para la creación del registro para el nuevo hotel, contando con una lista dinámica proveniente de la tabla “Ciudades” la cual, se conecta con la base de datos para realizar la consulta y desplegar los datos que en ella se encuentran ordenandolos de manera alfabética.</w:t>
       </w:r>
     </w:p>
     <w:p>
@@ -900,6 +988,7 @@
       <w:r>
         <w:rPr>
           <w:rFonts w:ascii="Arial" w:hAnsi="Arial" w:cs="Arial"/>
+          <w:noProof/>
           <w:sz w:val="24"/>
           <w:szCs w:val="24"/>
         </w:rPr>
@@ -1071,6 +1160,7 @@
       <w:r>
         <w:rPr>
           <w:rFonts w:ascii="Arial" w:hAnsi="Arial" w:cs="Arial"/>
+          <w:noProof/>
           <w:sz w:val="24"/>
           <w:szCs w:val="24"/>
         </w:rPr>
@@ -1169,6 +1259,7 @@
       <w:r>
         <w:rPr>
           <w:rFonts w:ascii="Arial" w:hAnsi="Arial" w:cs="Arial"/>
+          <w:noProof/>
           <w:sz w:val="24"/>
           <w:szCs w:val="24"/>
         </w:rPr>
@@ -1294,6 +1385,7 @@
       <w:r>
         <w:rPr>
           <w:rFonts w:ascii="Arial" w:hAnsi="Arial" w:cs="Arial"/>
+          <w:noProof/>
           <w:sz w:val="24"/>
           <w:szCs w:val="24"/>
         </w:rPr>
@@ -1384,6 +1476,7 @@
       <w:r>
         <w:rPr>
           <w:rFonts w:ascii="Arial" w:hAnsi="Arial" w:cs="Arial"/>
+          <w:noProof/>
           <w:sz w:val="24"/>
           <w:szCs w:val="24"/>
         </w:rPr>
@@ -1474,6 +1567,7 @@
       <w:r>
         <w:rPr>
           <w:rFonts w:ascii="Arial" w:hAnsi="Arial" w:cs="Arial"/>
+          <w:noProof/>
           <w:sz w:val="24"/>
           <w:szCs w:val="24"/>
         </w:rPr>
@@ -1575,6 +1669,7 @@
       <w:r>
         <w:rPr>
           <w:rFonts w:ascii="Arial" w:hAnsi="Arial" w:cs="Arial"/>
+          <w:noProof/>
           <w:sz w:val="24"/>
           <w:szCs w:val="24"/>
         </w:rPr>
@@ -1862,6 +1957,7 @@
       <w:r>
         <w:rPr>
           <w:rFonts w:ascii="Arial" w:hAnsi="Arial" w:cs="Arial"/>
+          <w:noProof/>
           <w:sz w:val="24"/>
           <w:szCs w:val="24"/>
         </w:rPr>
@@ -1962,6 +2058,7 @@
       <w:r>
         <w:rPr>
           <w:rFonts w:ascii="Arial" w:hAnsi="Arial" w:cs="Arial"/>
+          <w:noProof/>
           <w:sz w:val="24"/>
           <w:szCs w:val="24"/>
         </w:rPr>
@@ -2053,6 +2150,7 @@
       <w:r>
         <w:rPr>
           <w:rFonts w:ascii="Arial" w:hAnsi="Arial" w:cs="Arial"/>
+          <w:noProof/>
           <w:sz w:val="24"/>
           <w:szCs w:val="24"/>
         </w:rPr>
@@ -2163,6 +2261,7 @@
       <w:r>
         <w:rPr>
           <w:rFonts w:ascii="Arial" w:hAnsi="Arial" w:cs="Arial"/>
+          <w:noProof/>
           <w:sz w:val="24"/>
           <w:szCs w:val="24"/>
         </w:rPr>
@@ -2261,6 +2360,7 @@
       <w:r>
         <w:rPr>
           <w:rFonts w:ascii="Arial" w:hAnsi="Arial" w:cs="Arial"/>
+          <w:noProof/>
           <w:sz w:val="24"/>
           <w:szCs w:val="24"/>
         </w:rPr>
@@ -2500,6 +2600,7 @@
       <w:r>
         <w:rPr>
           <w:rFonts w:ascii="Arial" w:hAnsi="Arial" w:cs="Arial"/>
+          <w:noProof/>
           <w:sz w:val="24"/>
           <w:szCs w:val="24"/>
         </w:rPr>
@@ -2621,6 +2722,7 @@
       <w:r>
         <w:rPr>
           <w:rFonts w:ascii="Arial" w:hAnsi="Arial" w:cs="Arial"/>
+          <w:noProof/>
           <w:sz w:val="24"/>
           <w:szCs w:val="24"/>
         </w:rPr>
@@ -2885,15 +2987,7 @@
           <w:sz w:val="24"/>
           <w:szCs w:val="24"/>
         </w:rPr>
-        <w:t xml:space="preserve">Usuario SQL o de Windows con el cual queremos hacer la configuración </w:t>
-      </w:r>
-      <w:r>
-        <w:rPr>
-          <w:rFonts w:ascii="Arial" w:hAnsi="Arial" w:cs="Arial"/>
-          <w:sz w:val="24"/>
-          <w:szCs w:val="24"/>
-        </w:rPr>
-        <w:t>según usuario creado en sql server</w:t>
+        <w:t>Usuario SQL o de Windows con el cual queremos hacer la configuración según usuario creado en sql server</w:t>
       </w:r>
     </w:p>
     <w:p>

</xml_diff>